<commit_message>
Update 2018-Sistema de Help Desk.docx
</commit_message>
<xml_diff>
--- a/2018-Sistema de Help Desk.docx
+++ b/2018-Sistema de Help Desk.docx
@@ -178,6 +178,25 @@
           <w:szCs w:val="24"/>
         </w:rPr>
       </w:pPr>
+      <w:r>
+        <w:rPr>
+          <w:rFonts w:cs="Arial"/>
+          <w:b/>
+          <w:szCs w:val="24"/>
+        </w:rPr>
+        <w:t>EVOLUTION</w:t>
+      </w:r>
+    </w:p>
+    <w:p>
+      <w:pPr>
+        <w:spacing w:after="0"/>
+        <w:jc w:val="center"/>
+        <w:rPr>
+          <w:rFonts w:cs="Arial"/>
+          <w:b/>
+          <w:szCs w:val="24"/>
+        </w:rPr>
+      </w:pPr>
     </w:p>
     <w:p>
       <w:pPr>
@@ -464,7 +483,6 @@
           <w:b/>
           <w:szCs w:val="24"/>
         </w:rPr>
-        <w:lastRenderedPageBreak/>
         <w:t>IGOR MENDES MEDEIROS – N117DB-2</w:t>
       </w:r>
     </w:p>
@@ -891,7 +909,6 @@
           <w:b/>
           <w:szCs w:val="24"/>
         </w:rPr>
-        <w:lastRenderedPageBreak/>
         <w:t>IGOR MENDES MEDEIROS – N117DB-2</w:t>
       </w:r>
     </w:p>
@@ -1786,6 +1803,17 @@
       <w:r>
         <w:t xml:space="preserve"> através do sistema.</w:t>
       </w:r>
+      <w:r>
+        <w:t xml:space="preserve"> Através do sistema Evolution as empresas contratantes podem ter acesso a suporte para os produtos de sua empresa </w:t>
+      </w:r>
+      <w:proofErr w:type="gramStart"/>
+      <w:r>
+        <w:t>e também</w:t>
+      </w:r>
+      <w:proofErr w:type="gramEnd"/>
+      <w:r>
+        <w:t xml:space="preserve"> podem contar com técnicos especializados para o serviço.</w:t>
+      </w:r>
     </w:p>
     <w:p>
       <w:pPr>
@@ -1819,6 +1847,9 @@
       <w:r>
         <w:t xml:space="preserve"> help desk</w:t>
       </w:r>
+      <w:r>
+        <w:t xml:space="preserve"> Evolution</w:t>
+      </w:r>
     </w:p>
     <w:p>
       <w:pPr>
@@ -1845,7 +1876,13 @@
         <w:rPr>
           <w:rFonts w:cs="Arial"/>
         </w:rPr>
-        <w:t xml:space="preserve">O objetivo do Help Desk </w:t>
+        <w:t xml:space="preserve">O objetivo do </w:t>
+      </w:r>
+      <w:r>
+        <w:rPr>
+          <w:rFonts w:cs="Arial"/>
+        </w:rPr>
+        <w:t xml:space="preserve">Sistema Evolution </w:t>
       </w:r>
       <w:r>
         <w:rPr>
@@ -2143,13 +2180,11 @@
         <w:ind w:firstLine="709"/>
       </w:pPr>
       <w:r>
-        <w:t xml:space="preserve">Para a produção do sistema de help </w:t>
-      </w:r>
-      <w:proofErr w:type="spellStart"/>
-      <w:r>
-        <w:t>desk</w:t>
-      </w:r>
-      <w:proofErr w:type="spellEnd"/>
+        <w:t xml:space="preserve">Para a produção do sistema </w:t>
+      </w:r>
+      <w:r>
+        <w:t>Evolution</w:t>
+      </w:r>
       <w:r>
         <w:t xml:space="preserve"> foram usados softwares para montagem dos códigos, elaboração das interfaces e criação e administração do banco de dados, tais </w:t>
       </w:r>
@@ -2529,7 +2564,21 @@
                 <w:rFonts w:cs="Arial"/>
                 <w:szCs w:val="24"/>
               </w:rPr>
-              <w:t>Data 05/03/2018</w:t>
+              <w:t>Data 05/0</w:t>
+            </w:r>
+            <w:r>
+              <w:rPr>
+                <w:rFonts w:cs="Arial"/>
+                <w:szCs w:val="24"/>
+              </w:rPr>
+              <w:t>6</w:t>
+            </w:r>
+            <w:r>
+              <w:rPr>
+                <w:rFonts w:cs="Arial"/>
+                <w:szCs w:val="24"/>
+              </w:rPr>
+              <w:t>/2018</w:t>
             </w:r>
           </w:p>
           <w:p>
@@ -2545,7 +2594,21 @@
                 <w:rFonts w:cs="Arial"/>
                 <w:szCs w:val="24"/>
               </w:rPr>
-              <w:t>Alvo 15/05/2018</w:t>
+              <w:t>Alvo 15/0</w:t>
+            </w:r>
+            <w:r>
+              <w:rPr>
+                <w:rFonts w:cs="Arial"/>
+                <w:szCs w:val="24"/>
+              </w:rPr>
+              <w:t>7</w:t>
+            </w:r>
+            <w:r>
+              <w:rPr>
+                <w:rFonts w:cs="Arial"/>
+                <w:szCs w:val="24"/>
+              </w:rPr>
+              <w:t>/2018</w:t>
             </w:r>
           </w:p>
         </w:tc>
@@ -2692,7 +2755,21 @@
                 <w:rFonts w:cs="Arial"/>
                 <w:szCs w:val="24"/>
               </w:rPr>
-              <w:t>Data 25/03/2018</w:t>
+              <w:t>Data 25/0</w:t>
+            </w:r>
+            <w:r>
+              <w:rPr>
+                <w:rFonts w:cs="Arial"/>
+                <w:szCs w:val="24"/>
+              </w:rPr>
+              <w:t>7</w:t>
+            </w:r>
+            <w:r>
+              <w:rPr>
+                <w:rFonts w:cs="Arial"/>
+                <w:szCs w:val="24"/>
+              </w:rPr>
+              <w:t>/2018</w:t>
             </w:r>
           </w:p>
         </w:tc>
@@ -2855,7 +2932,21 @@
                 <w:rFonts w:cs="Arial"/>
                 <w:szCs w:val="24"/>
               </w:rPr>
-              <w:t>Data 15/03/2018</w:t>
+              <w:t>Data 15/0</w:t>
+            </w:r>
+            <w:r>
+              <w:rPr>
+                <w:rFonts w:cs="Arial"/>
+                <w:szCs w:val="24"/>
+              </w:rPr>
+              <w:t>8</w:t>
+            </w:r>
+            <w:r>
+              <w:rPr>
+                <w:rFonts w:cs="Arial"/>
+                <w:szCs w:val="24"/>
+              </w:rPr>
+              <w:t>/2018</w:t>
             </w:r>
           </w:p>
           <w:p>
@@ -2871,7 +2962,21 @@
                 <w:rFonts w:cs="Arial"/>
                 <w:szCs w:val="24"/>
               </w:rPr>
-              <w:t xml:space="preserve">Alvo 01/04/2018 </w:t>
+              <w:t>Alvo 01/0</w:t>
+            </w:r>
+            <w:r>
+              <w:rPr>
+                <w:rFonts w:cs="Arial"/>
+                <w:szCs w:val="24"/>
+              </w:rPr>
+              <w:t>9</w:t>
+            </w:r>
+            <w:r>
+              <w:rPr>
+                <w:rFonts w:cs="Arial"/>
+                <w:szCs w:val="24"/>
+              </w:rPr>
+              <w:t xml:space="preserve">/2018 </w:t>
             </w:r>
           </w:p>
         </w:tc>
@@ -3019,7 +3124,14 @@
                 <w:rFonts w:cs="Arial"/>
                 <w:szCs w:val="24"/>
               </w:rPr>
-              <w:t>Data  19</w:t>
+              <w:t xml:space="preserve">Data  </w:t>
+            </w:r>
+            <w:r>
+              <w:rPr>
+                <w:rFonts w:cs="Arial"/>
+                <w:szCs w:val="24"/>
+              </w:rPr>
+              <w:t>13</w:t>
             </w:r>
             <w:proofErr w:type="gramEnd"/>
             <w:r>
@@ -3027,7 +3139,21 @@
                 <w:rFonts w:cs="Arial"/>
                 <w:szCs w:val="24"/>
               </w:rPr>
-              <w:t>/05/2018</w:t>
+              <w:t>/</w:t>
+            </w:r>
+            <w:r>
+              <w:rPr>
+                <w:rFonts w:cs="Arial"/>
+                <w:szCs w:val="24"/>
+              </w:rPr>
+              <w:t>11</w:t>
+            </w:r>
+            <w:r>
+              <w:rPr>
+                <w:rFonts w:cs="Arial"/>
+                <w:szCs w:val="24"/>
+              </w:rPr>
+              <w:t>/2018</w:t>
             </w:r>
           </w:p>
         </w:tc>
@@ -3179,6 +3305,7 @@
         <w:pStyle w:val="Ttulo2"/>
       </w:pPr>
       <w:r>
+        <w:lastRenderedPageBreak/>
         <w:t>2.</w:t>
       </w:r>
       <w:r>
@@ -3256,8 +3383,10 @@
         <w:t>2.</w:t>
       </w:r>
       <w:r>
-        <w:t>7 Cronograma</w:t>
-      </w:r>
+        <w:t xml:space="preserve">7 Riscos </w:t>
+      </w:r>
+      <w:bookmarkStart w:id="3" w:name="_GoBack"/>
+      <w:bookmarkEnd w:id="3"/>
     </w:p>
     <w:p>
       <w:pPr>
@@ -3275,6 +3404,9 @@
         <w:lastRenderedPageBreak/>
         <w:t>3.0 Sistema help desk</w:t>
       </w:r>
+      <w:r>
+        <w:t xml:space="preserve"> Evolution</w:t>
+      </w:r>
     </w:p>
     <w:p>
       <w:pPr>
@@ -3307,36 +3439,14 @@
       <w:r>
         <w:t xml:space="preserve">Figura </w:t>
       </w:r>
-      <w:r>
-        <w:rPr>
-          <w:noProof/>
-        </w:rPr>
-        <w:fldChar w:fldCharType="begin"/>
-      </w:r>
-      <w:r>
-        <w:rPr>
-          <w:noProof/>
-        </w:rPr>
-        <w:instrText xml:space="preserve"> SEQ Figura \* ARABIC </w:instrText>
-      </w:r>
-      <w:r>
-        <w:rPr>
-          <w:noProof/>
-        </w:rPr>
-        <w:fldChar w:fldCharType="separate"/>
-      </w:r>
-      <w:r>
-        <w:rPr>
-          <w:noProof/>
-        </w:rPr>
-        <w:t>1</w:t>
-      </w:r>
-      <w:r>
-        <w:rPr>
-          <w:noProof/>
-        </w:rPr>
-        <w:fldChar w:fldCharType="end"/>
-      </w:r>
+      <w:fldSimple w:instr=" SEQ Figura \* ARABIC ">
+        <w:r>
+          <w:rPr>
+            <w:noProof/>
+          </w:rPr>
+          <w:t>1</w:t>
+        </w:r>
+      </w:fldSimple>
     </w:p>
     <w:p>
       <w:pPr>
@@ -3406,36 +3516,14 @@
       <w:r>
         <w:t xml:space="preserve">Figura </w:t>
       </w:r>
-      <w:r>
-        <w:rPr>
-          <w:noProof/>
-        </w:rPr>
-        <w:fldChar w:fldCharType="begin"/>
-      </w:r>
-      <w:r>
-        <w:rPr>
-          <w:noProof/>
-        </w:rPr>
-        <w:instrText xml:space="preserve"> SEQ Figura \* ARABIC </w:instrText>
-      </w:r>
-      <w:r>
-        <w:rPr>
-          <w:noProof/>
-        </w:rPr>
-        <w:fldChar w:fldCharType="separate"/>
-      </w:r>
-      <w:r>
-        <w:rPr>
-          <w:noProof/>
-        </w:rPr>
-        <w:t>2</w:t>
-      </w:r>
-      <w:r>
-        <w:rPr>
-          <w:noProof/>
-        </w:rPr>
-        <w:fldChar w:fldCharType="end"/>
-      </w:r>
+      <w:fldSimple w:instr=" SEQ Figura \* ARABIC ">
+        <w:r>
+          <w:rPr>
+            <w:noProof/>
+          </w:rPr>
+          <w:t>2</w:t>
+        </w:r>
+      </w:fldSimple>
     </w:p>
     <w:p/>
     <w:p>
@@ -3456,36 +3544,14 @@
       <w:r>
         <w:t xml:space="preserve">Figura </w:t>
       </w:r>
-      <w:r>
-        <w:rPr>
-          <w:noProof/>
-        </w:rPr>
-        <w:fldChar w:fldCharType="begin"/>
-      </w:r>
-      <w:r>
-        <w:rPr>
-          <w:noProof/>
-        </w:rPr>
-        <w:instrText xml:space="preserve"> SEQ Figura \* ARABIC </w:instrText>
-      </w:r>
-      <w:r>
-        <w:rPr>
-          <w:noProof/>
-        </w:rPr>
-        <w:fldChar w:fldCharType="separate"/>
-      </w:r>
-      <w:r>
-        <w:rPr>
-          <w:noProof/>
-        </w:rPr>
-        <w:t>3</w:t>
-      </w:r>
-      <w:r>
-        <w:rPr>
-          <w:noProof/>
-        </w:rPr>
-        <w:fldChar w:fldCharType="end"/>
-      </w:r>
+      <w:fldSimple w:instr=" SEQ Figura \* ARABIC ">
+        <w:r>
+          <w:rPr>
+            <w:noProof/>
+          </w:rPr>
+          <w:t>3</w:t>
+        </w:r>
+      </w:fldSimple>
     </w:p>
     <w:p>
       <w:pPr>
@@ -3554,36 +3620,14 @@
       <w:r>
         <w:t xml:space="preserve">Figura </w:t>
       </w:r>
-      <w:r>
-        <w:rPr>
-          <w:noProof/>
-        </w:rPr>
-        <w:fldChar w:fldCharType="begin"/>
-      </w:r>
-      <w:r>
-        <w:rPr>
-          <w:noProof/>
-        </w:rPr>
-        <w:instrText xml:space="preserve"> SEQ Figura \* ARABIC </w:instrText>
-      </w:r>
-      <w:r>
-        <w:rPr>
-          <w:noProof/>
-        </w:rPr>
-        <w:fldChar w:fldCharType="separate"/>
-      </w:r>
-      <w:r>
-        <w:rPr>
-          <w:noProof/>
-        </w:rPr>
-        <w:t>4</w:t>
-      </w:r>
-      <w:r>
-        <w:rPr>
-          <w:noProof/>
-        </w:rPr>
-        <w:fldChar w:fldCharType="end"/>
-      </w:r>
+      <w:fldSimple w:instr=" SEQ Figura \* ARABIC ">
+        <w:r>
+          <w:rPr>
+            <w:noProof/>
+          </w:rPr>
+          <w:t>4</w:t>
+        </w:r>
+      </w:fldSimple>
     </w:p>
     <w:p>
       <w:pPr>
@@ -3624,36 +3668,14 @@
       <w:r>
         <w:t xml:space="preserve">Figura </w:t>
       </w:r>
-      <w:r>
-        <w:rPr>
-          <w:noProof/>
-        </w:rPr>
-        <w:fldChar w:fldCharType="begin"/>
-      </w:r>
-      <w:r>
-        <w:rPr>
-          <w:noProof/>
-        </w:rPr>
-        <w:instrText xml:space="preserve"> SEQ Figura \* ARABIC </w:instrText>
-      </w:r>
-      <w:r>
-        <w:rPr>
-          <w:noProof/>
-        </w:rPr>
-        <w:fldChar w:fldCharType="separate"/>
-      </w:r>
-      <w:r>
-        <w:rPr>
-          <w:noProof/>
-        </w:rPr>
-        <w:t>5</w:t>
-      </w:r>
-      <w:r>
-        <w:rPr>
-          <w:noProof/>
-        </w:rPr>
-        <w:fldChar w:fldCharType="end"/>
-      </w:r>
+      <w:fldSimple w:instr=" SEQ Figura \* ARABIC ">
+        <w:r>
+          <w:rPr>
+            <w:noProof/>
+          </w:rPr>
+          <w:t>5</w:t>
+        </w:r>
+      </w:fldSimple>
     </w:p>
     <w:p>
       <w:pPr>
@@ -3722,36 +3744,14 @@
       <w:r>
         <w:t xml:space="preserve">Figura </w:t>
       </w:r>
-      <w:r>
-        <w:rPr>
-          <w:noProof/>
-        </w:rPr>
-        <w:fldChar w:fldCharType="begin"/>
-      </w:r>
-      <w:r>
-        <w:rPr>
-          <w:noProof/>
-        </w:rPr>
-        <w:instrText xml:space="preserve"> SEQ Figura \* ARABIC </w:instrText>
-      </w:r>
-      <w:r>
-        <w:rPr>
-          <w:noProof/>
-        </w:rPr>
-        <w:fldChar w:fldCharType="separate"/>
-      </w:r>
-      <w:r>
-        <w:rPr>
-          <w:noProof/>
-        </w:rPr>
-        <w:t>6</w:t>
-      </w:r>
-      <w:r>
-        <w:rPr>
-          <w:noProof/>
-        </w:rPr>
-        <w:fldChar w:fldCharType="end"/>
-      </w:r>
+      <w:fldSimple w:instr=" SEQ Figura \* ARABIC ">
+        <w:r>
+          <w:rPr>
+            <w:noProof/>
+          </w:rPr>
+          <w:t>6</w:t>
+        </w:r>
+      </w:fldSimple>
     </w:p>
     <w:p>
       <w:r>
@@ -3825,36 +3825,14 @@
       <w:r>
         <w:t xml:space="preserve">Figura </w:t>
       </w:r>
-      <w:r>
-        <w:rPr>
-          <w:noProof/>
-        </w:rPr>
-        <w:fldChar w:fldCharType="begin"/>
-      </w:r>
-      <w:r>
-        <w:rPr>
-          <w:noProof/>
-        </w:rPr>
-        <w:instrText xml:space="preserve"> SEQ Figura \* ARABIC </w:instrText>
-      </w:r>
-      <w:r>
-        <w:rPr>
-          <w:noProof/>
-        </w:rPr>
-        <w:fldChar w:fldCharType="separate"/>
-      </w:r>
-      <w:r>
-        <w:rPr>
-          <w:noProof/>
-        </w:rPr>
-        <w:t>7</w:t>
-      </w:r>
-      <w:r>
-        <w:rPr>
-          <w:noProof/>
-        </w:rPr>
-        <w:fldChar w:fldCharType="end"/>
-      </w:r>
+      <w:fldSimple w:instr=" SEQ Figura \* ARABIC ">
+        <w:r>
+          <w:rPr>
+            <w:noProof/>
+          </w:rPr>
+          <w:t>7</w:t>
+        </w:r>
+      </w:fldSimple>
     </w:p>
     <w:p>
       <w:pPr>
@@ -3922,36 +3900,14 @@
       <w:r>
         <w:t xml:space="preserve">Figura </w:t>
       </w:r>
-      <w:r>
-        <w:rPr>
-          <w:noProof/>
-        </w:rPr>
-        <w:fldChar w:fldCharType="begin"/>
-      </w:r>
-      <w:r>
-        <w:rPr>
-          <w:noProof/>
-        </w:rPr>
-        <w:instrText xml:space="preserve"> SEQ Figura \* ARABIC </w:instrText>
-      </w:r>
-      <w:r>
-        <w:rPr>
-          <w:noProof/>
-        </w:rPr>
-        <w:fldChar w:fldCharType="separate"/>
-      </w:r>
-      <w:r>
-        <w:rPr>
-          <w:noProof/>
-        </w:rPr>
-        <w:t>8</w:t>
-      </w:r>
-      <w:r>
-        <w:rPr>
-          <w:noProof/>
-        </w:rPr>
-        <w:fldChar w:fldCharType="end"/>
-      </w:r>
+      <w:fldSimple w:instr=" SEQ Figura \* ARABIC ">
+        <w:r>
+          <w:rPr>
+            <w:noProof/>
+          </w:rPr>
+          <w:t>8</w:t>
+        </w:r>
+      </w:fldSimple>
     </w:p>
     <w:p>
       <w:pPr>
@@ -4034,12 +3990,10 @@
       <w:pPr>
         <w:ind w:firstLine="709"/>
       </w:pPr>
-      <w:bookmarkStart w:id="3" w:name="_GoBack"/>
       <w:r>
         <w:t>Este sistema foi desenvolvido usando um banco de dados MySQL Server, e suas alterações e manutenção é feita através das ferramentas de SGBD do programa SQL Server Management Studio</w:t>
       </w:r>
     </w:p>
-    <w:bookmarkEnd w:id="3"/>
     <w:p>
       <w:pPr>
         <w:pStyle w:val="Ttulo2"/>
@@ -4050,6 +4004,100 @@
     </w:p>
     <w:p>
       <w:pPr>
+        <w:pStyle w:val="Legenda"/>
+        <w:keepNext/>
+        <w:jc w:val="center"/>
+      </w:pPr>
+      <w:r>
+        <w:t xml:space="preserve">Figura </w:t>
+      </w:r>
+      <w:fldSimple w:instr=" SEQ Figura \* ARABIC ">
+        <w:r>
+          <w:rPr>
+            <w:noProof/>
+          </w:rPr>
+          <w:t>9</w:t>
+        </w:r>
+      </w:fldSimple>
+    </w:p>
+    <w:p>
+      <w:pPr>
+        <w:keepNext/>
+        <w:jc w:val="center"/>
+      </w:pPr>
+      <w:r>
+        <w:rPr>
+          <w:noProof/>
+        </w:rPr>
+        <w:drawing>
+          <wp:inline distT="0" distB="0" distL="0" distR="0" wp14:anchorId="7F7C53A2" wp14:editId="2B1980A4">
+            <wp:extent cx="5753100" cy="2819400"/>
+            <wp:effectExtent l="0" t="0" r="0" b="0"/>
+            <wp:docPr id="6" name="Imagem 6"/>
+            <wp:cNvGraphicFramePr>
+              <a:graphicFrameLocks xmlns:a="http://schemas.openxmlformats.org/drawingml/2006/main" noChangeAspect="1"/>
+            </wp:cNvGraphicFramePr>
+            <a:graphic xmlns:a="http://schemas.openxmlformats.org/drawingml/2006/main">
+              <a:graphicData uri="http://schemas.openxmlformats.org/drawingml/2006/picture">
+                <pic:pic xmlns:pic="http://schemas.openxmlformats.org/drawingml/2006/picture">
+                  <pic:nvPicPr>
+                    <pic:cNvPr id="0" name="Picture 1"/>
+                    <pic:cNvPicPr>
+                      <a:picLocks noChangeAspect="1" noChangeArrowheads="1"/>
+                    </pic:cNvPicPr>
+                  </pic:nvPicPr>
+                  <pic:blipFill>
+                    <a:blip r:embed="rId15">
+                      <a:extLst>
+                        <a:ext uri="{28A0092B-C50C-407E-A947-70E740481C1C}">
+                          <a14:useLocalDpi xmlns:a14="http://schemas.microsoft.com/office/drawing/2010/main" val="0"/>
+                        </a:ext>
+                      </a:extLst>
+                    </a:blip>
+                    <a:srcRect/>
+                    <a:stretch>
+                      <a:fillRect/>
+                    </a:stretch>
+                  </pic:blipFill>
+                  <pic:spPr bwMode="auto">
+                    <a:xfrm>
+                      <a:off x="0" y="0"/>
+                      <a:ext cx="5753100" cy="2819400"/>
+                    </a:xfrm>
+                    <a:prstGeom prst="rect">
+                      <a:avLst/>
+                    </a:prstGeom>
+                    <a:noFill/>
+                    <a:ln>
+                      <a:noFill/>
+                    </a:ln>
+                  </pic:spPr>
+                </pic:pic>
+              </a:graphicData>
+            </a:graphic>
+          </wp:inline>
+        </w:drawing>
+      </w:r>
+    </w:p>
+    <w:p>
+      <w:pPr>
+        <w:pStyle w:val="Legenda"/>
+        <w:jc w:val="center"/>
+      </w:pPr>
+      <w:r>
+        <w:t xml:space="preserve">Figura </w:t>
+      </w:r>
+      <w:fldSimple w:instr=" SEQ Figura \* ARABIC ">
+        <w:r>
+          <w:rPr>
+            <w:noProof/>
+          </w:rPr>
+          <w:t>10</w:t>
+        </w:r>
+      </w:fldSimple>
+    </w:p>
+    <w:p>
+      <w:pPr>
         <w:pStyle w:val="Ttulo2"/>
       </w:pPr>
       <w:r>
@@ -4058,10 +4106,121 @@
     </w:p>
     <w:p>
       <w:pPr>
+        <w:pStyle w:val="Legenda"/>
+        <w:keepNext/>
+        <w:jc w:val="center"/>
+      </w:pPr>
+      <w:r>
+        <w:t xml:space="preserve">Figura </w:t>
+      </w:r>
+      <w:fldSimple w:instr=" SEQ Figura \* ARABIC ">
+        <w:r>
+          <w:rPr>
+            <w:noProof/>
+          </w:rPr>
+          <w:t>11</w:t>
+        </w:r>
+      </w:fldSimple>
+    </w:p>
+    <w:p>
+      <w:pPr>
+        <w:keepNext/>
+        <w:jc w:val="center"/>
+      </w:pPr>
+      <w:r>
+        <w:rPr>
+          <w:noProof/>
+        </w:rPr>
+        <w:drawing>
+          <wp:inline distT="0" distB="0" distL="0" distR="0" wp14:anchorId="7E1A4AB4" wp14:editId="0421F275">
+            <wp:extent cx="5753100" cy="2762250"/>
+            <wp:effectExtent l="0" t="0" r="0" b="0"/>
+            <wp:docPr id="7" name="Imagem 7"/>
+            <wp:cNvGraphicFramePr>
+              <a:graphicFrameLocks xmlns:a="http://schemas.openxmlformats.org/drawingml/2006/main" noChangeAspect="1"/>
+            </wp:cNvGraphicFramePr>
+            <a:graphic xmlns:a="http://schemas.openxmlformats.org/drawingml/2006/main">
+              <a:graphicData uri="http://schemas.openxmlformats.org/drawingml/2006/picture">
+                <pic:pic xmlns:pic="http://schemas.openxmlformats.org/drawingml/2006/picture">
+                  <pic:nvPicPr>
+                    <pic:cNvPr id="0" name="Picture 2"/>
+                    <pic:cNvPicPr>
+                      <a:picLocks noChangeAspect="1" noChangeArrowheads="1"/>
+                    </pic:cNvPicPr>
+                  </pic:nvPicPr>
+                  <pic:blipFill>
+                    <a:blip r:embed="rId16">
+                      <a:extLst>
+                        <a:ext uri="{28A0092B-C50C-407E-A947-70E740481C1C}">
+                          <a14:useLocalDpi xmlns:a14="http://schemas.microsoft.com/office/drawing/2010/main" val="0"/>
+                        </a:ext>
+                      </a:extLst>
+                    </a:blip>
+                    <a:srcRect/>
+                    <a:stretch>
+                      <a:fillRect/>
+                    </a:stretch>
+                  </pic:blipFill>
+                  <pic:spPr bwMode="auto">
+                    <a:xfrm>
+                      <a:off x="0" y="0"/>
+                      <a:ext cx="5753100" cy="2762250"/>
+                    </a:xfrm>
+                    <a:prstGeom prst="rect">
+                      <a:avLst/>
+                    </a:prstGeom>
+                    <a:noFill/>
+                    <a:ln>
+                      <a:noFill/>
+                    </a:ln>
+                  </pic:spPr>
+                </pic:pic>
+              </a:graphicData>
+            </a:graphic>
+          </wp:inline>
+        </w:drawing>
+      </w:r>
+    </w:p>
+    <w:p>
+      <w:pPr>
+        <w:pStyle w:val="Legenda"/>
+        <w:jc w:val="center"/>
+      </w:pPr>
+      <w:r>
+        <w:t xml:space="preserve">Figura </w:t>
+      </w:r>
+      <w:fldSimple w:instr=" SEQ Figura \* ARABIC ">
+        <w:r>
+          <w:rPr>
+            <w:noProof/>
+          </w:rPr>
+          <w:t>12</w:t>
+        </w:r>
+      </w:fldSimple>
+    </w:p>
+    <w:p>
+      <w:pPr>
         <w:pStyle w:val="Ttulo2"/>
       </w:pPr>
       <w:r>
+        <w:lastRenderedPageBreak/>
         <w:t>5.3 Modelo Físico</w:t>
+      </w:r>
+    </w:p>
+    <w:p>
+      <w:pPr>
+        <w:ind w:firstLine="709"/>
+      </w:pPr>
+      <w:r>
+        <w:t xml:space="preserve">O Modelo Físico, ou seja, o Script do banco de dados usados no projeto Evolution </w:t>
+      </w:r>
+      <w:proofErr w:type="gramStart"/>
+      <w:r>
+        <w:t>esta</w:t>
+      </w:r>
+      <w:proofErr w:type="gramEnd"/>
+      <w:r>
+        <w:t xml:space="preserve"> presente no anexo 3.</w:t>
       </w:r>
     </w:p>
     <w:p>
@@ -4081,8 +4240,8 @@
     <w:p/>
     <w:p/>
     <w:sectPr>
-      <w:headerReference w:type="default" r:id="rId15"/>
-      <w:footerReference w:type="default" r:id="rId16"/>
+      <w:headerReference w:type="default" r:id="rId17"/>
+      <w:footerReference w:type="default" r:id="rId18"/>
       <w:pgSz w:w="11906" w:h="16838"/>
       <w:pgMar w:top="1701" w:right="1134" w:bottom="1134" w:left="1701" w:header="709" w:footer="709" w:gutter="0"/>
       <w:pgNumType w:start="1"/>
@@ -7395,7 +7554,7 @@
 </file>
 
 <file path=customXml/itemProps1.xml><?xml version="1.0" encoding="utf-8"?>
-<ds:datastoreItem xmlns:ds="http://schemas.openxmlformats.org/officeDocument/2006/customXml" ds:itemID="{80D5B3F0-DF39-4542-9BDE-1A625235EE1A}">
+<ds:datastoreItem xmlns:ds="http://schemas.openxmlformats.org/officeDocument/2006/customXml" ds:itemID="{7DF522CA-C106-4C58-85BB-C8B3CBCBAC00}">
   <ds:schemaRefs>
     <ds:schemaRef ds:uri="http://schemas.openxmlformats.org/officeDocument/2006/bibliography"/>
   </ds:schemaRefs>

</xml_diff>